<commit_message>
Updated design doc w/ expected results
Co-authored-by: Foenix Szot <fszot18@users.noreply.github.com>
</commit_message>
<xml_diff>
--- a/Design Document.docx
+++ b/Design Document.docx
@@ -207,6 +207,1374 @@
         </w:rPr>
         <w:t>. We can also see from our results that it doesn’t converge quickly, with up to 5 seconds of runtime on our machines for DVR to finish. These results are well within our expectations, as those are characteristics present within DVR.</w:t>
       </w:r>
+    </w:p>
+    <w:p>
+      <w:pPr>
+        <w:rPr>
+          <w:rFonts w:ascii="Consolas" w:hAnsi="Consolas" w:cs="Courier New"/>
+          <w:sz w:val="24"/>
+          <w:szCs w:val="24"/>
+        </w:rPr>
+      </w:pPr>
+      <w:r>
+        <w:rPr>
+          <w:rFonts w:ascii="Consolas" w:hAnsi="Consolas" w:cs="Courier New"/>
+          <w:sz w:val="24"/>
+          <w:szCs w:val="24"/>
+        </w:rPr>
+        <w:t>In theory, if we implemented DVR correctly, we should obtain the following distance tables for each node:</w:t>
+      </w:r>
+    </w:p>
+    <w:tbl>
+      <w:tblPr>
+        <w:tblStyle w:val="TableGrid"/>
+        <w:tblW w:w="0" w:type="auto"/>
+        <w:tblLook w:val="04A0" w:firstRow="1" w:lastRow="0" w:firstColumn="1" w:lastColumn="0" w:noHBand="0" w:noVBand="1"/>
+      </w:tblPr>
+      <w:tblGrid>
+        <w:gridCol w:w="2337"/>
+        <w:gridCol w:w="2337"/>
+        <w:gridCol w:w="2338"/>
+        <w:gridCol w:w="2338"/>
+      </w:tblGrid>
+      <w:tr>
+        <w:tc>
+          <w:tcPr>
+            <w:tcW w:w="2337" w:type="dxa"/>
+          </w:tcPr>
+          <w:p>
+            <w:pPr>
+              <w:rPr>
+                <w:rFonts w:ascii="Consolas" w:hAnsi="Consolas" w:cs="Courier New"/>
+                <w:sz w:val="24"/>
+                <w:szCs w:val="24"/>
+              </w:rPr>
+            </w:pPr>
+            <w:r>
+              <w:rPr>
+                <w:rFonts w:ascii="Consolas" w:hAnsi="Consolas" w:cs="Courier New"/>
+                <w:sz w:val="24"/>
+                <w:szCs w:val="24"/>
+              </w:rPr>
+              <w:t>D0</w:t>
+            </w:r>
+          </w:p>
+        </w:tc>
+        <w:tc>
+          <w:tcPr>
+            <w:tcW w:w="2337" w:type="dxa"/>
+          </w:tcPr>
+          <w:p>
+            <w:pPr>
+              <w:rPr>
+                <w:rFonts w:ascii="Consolas" w:hAnsi="Consolas" w:cs="Courier New"/>
+                <w:sz w:val="24"/>
+                <w:szCs w:val="24"/>
+              </w:rPr>
+            </w:pPr>
+            <w:r>
+              <w:rPr>
+                <w:rFonts w:ascii="Consolas" w:hAnsi="Consolas" w:cs="Courier New"/>
+                <w:sz w:val="24"/>
+                <w:szCs w:val="24"/>
+              </w:rPr>
+              <w:t>1</w:t>
+            </w:r>
+          </w:p>
+        </w:tc>
+        <w:tc>
+          <w:tcPr>
+            <w:tcW w:w="2338" w:type="dxa"/>
+          </w:tcPr>
+          <w:p>
+            <w:pPr>
+              <w:rPr>
+                <w:rFonts w:ascii="Consolas" w:hAnsi="Consolas" w:cs="Courier New"/>
+                <w:sz w:val="24"/>
+                <w:szCs w:val="24"/>
+              </w:rPr>
+            </w:pPr>
+            <w:r>
+              <w:rPr>
+                <w:rFonts w:ascii="Consolas" w:hAnsi="Consolas" w:cs="Courier New"/>
+                <w:sz w:val="24"/>
+                <w:szCs w:val="24"/>
+              </w:rPr>
+              <w:t>2</w:t>
+            </w:r>
+          </w:p>
+        </w:tc>
+        <w:tc>
+          <w:tcPr>
+            <w:tcW w:w="2338" w:type="dxa"/>
+          </w:tcPr>
+          <w:p>
+            <w:pPr>
+              <w:rPr>
+                <w:rFonts w:ascii="Consolas" w:hAnsi="Consolas" w:cs="Courier New"/>
+                <w:sz w:val="24"/>
+                <w:szCs w:val="24"/>
+              </w:rPr>
+            </w:pPr>
+            <w:r>
+              <w:rPr>
+                <w:rFonts w:ascii="Consolas" w:hAnsi="Consolas" w:cs="Courier New"/>
+                <w:sz w:val="24"/>
+                <w:szCs w:val="24"/>
+              </w:rPr>
+              <w:t>3</w:t>
+            </w:r>
+          </w:p>
+        </w:tc>
+      </w:tr>
+      <w:tr>
+        <w:tc>
+          <w:tcPr>
+            <w:tcW w:w="2337" w:type="dxa"/>
+          </w:tcPr>
+          <w:p>
+            <w:pPr>
+              <w:rPr>
+                <w:rFonts w:ascii="Consolas" w:hAnsi="Consolas" w:cs="Courier New"/>
+                <w:sz w:val="24"/>
+                <w:szCs w:val="24"/>
+              </w:rPr>
+            </w:pPr>
+            <w:r>
+              <w:rPr>
+                <w:rFonts w:ascii="Consolas" w:hAnsi="Consolas" w:cs="Courier New"/>
+                <w:sz w:val="24"/>
+                <w:szCs w:val="24"/>
+              </w:rPr>
+              <w:t>1</w:t>
+            </w:r>
+          </w:p>
+        </w:tc>
+        <w:tc>
+          <w:tcPr>
+            <w:tcW w:w="2337" w:type="dxa"/>
+          </w:tcPr>
+          <w:p>
+            <w:pPr>
+              <w:rPr>
+                <w:rFonts w:ascii="Consolas" w:hAnsi="Consolas" w:cs="Courier New"/>
+                <w:sz w:val="24"/>
+                <w:szCs w:val="24"/>
+              </w:rPr>
+            </w:pPr>
+            <w:r>
+              <w:rPr>
+                <w:rFonts w:ascii="Consolas" w:hAnsi="Consolas" w:cs="Courier New"/>
+                <w:sz w:val="24"/>
+                <w:szCs w:val="24"/>
+              </w:rPr>
+              <w:t>1</w:t>
+            </w:r>
+          </w:p>
+        </w:tc>
+        <w:tc>
+          <w:tcPr>
+            <w:tcW w:w="2338" w:type="dxa"/>
+          </w:tcPr>
+          <w:p>
+            <w:pPr>
+              <w:rPr>
+                <w:rFonts w:ascii="Consolas" w:hAnsi="Consolas" w:cs="Courier New"/>
+                <w:sz w:val="24"/>
+                <w:szCs w:val="24"/>
+              </w:rPr>
+            </w:pPr>
+            <w:r>
+              <w:rPr>
+                <w:rFonts w:ascii="Consolas" w:hAnsi="Consolas" w:cs="Courier New"/>
+                <w:sz w:val="24"/>
+                <w:szCs w:val="24"/>
+              </w:rPr>
+              <w:t>4</w:t>
+            </w:r>
+          </w:p>
+        </w:tc>
+        <w:tc>
+          <w:tcPr>
+            <w:tcW w:w="2338" w:type="dxa"/>
+          </w:tcPr>
+          <w:p>
+            <w:pPr>
+              <w:rPr>
+                <w:rFonts w:ascii="Consolas" w:hAnsi="Consolas" w:cs="Courier New"/>
+                <w:sz w:val="24"/>
+                <w:szCs w:val="24"/>
+              </w:rPr>
+            </w:pPr>
+            <w:r>
+              <w:rPr>
+                <w:rFonts w:ascii="Consolas" w:hAnsi="Consolas" w:cs="Courier New"/>
+                <w:sz w:val="24"/>
+                <w:szCs w:val="24"/>
+              </w:rPr>
+              <w:t>10</w:t>
+            </w:r>
+          </w:p>
+        </w:tc>
+      </w:tr>
+      <w:tr>
+        <w:tc>
+          <w:tcPr>
+            <w:tcW w:w="2337" w:type="dxa"/>
+          </w:tcPr>
+          <w:p>
+            <w:pPr>
+              <w:rPr>
+                <w:rFonts w:ascii="Consolas" w:hAnsi="Consolas" w:cs="Courier New"/>
+                <w:sz w:val="24"/>
+                <w:szCs w:val="24"/>
+              </w:rPr>
+            </w:pPr>
+            <w:r>
+              <w:rPr>
+                <w:rFonts w:ascii="Consolas" w:hAnsi="Consolas" w:cs="Courier New"/>
+                <w:sz w:val="24"/>
+                <w:szCs w:val="24"/>
+              </w:rPr>
+              <w:t>2</w:t>
+            </w:r>
+          </w:p>
+        </w:tc>
+        <w:tc>
+          <w:tcPr>
+            <w:tcW w:w="2337" w:type="dxa"/>
+          </w:tcPr>
+          <w:p>
+            <w:pPr>
+              <w:rPr>
+                <w:rFonts w:ascii="Consolas" w:hAnsi="Consolas" w:cs="Courier New"/>
+                <w:sz w:val="24"/>
+                <w:szCs w:val="24"/>
+              </w:rPr>
+            </w:pPr>
+            <w:r>
+              <w:rPr>
+                <w:rFonts w:ascii="Consolas" w:hAnsi="Consolas" w:cs="Courier New"/>
+                <w:sz w:val="24"/>
+                <w:szCs w:val="24"/>
+              </w:rPr>
+              <w:t>2</w:t>
+            </w:r>
+          </w:p>
+        </w:tc>
+        <w:tc>
+          <w:tcPr>
+            <w:tcW w:w="2338" w:type="dxa"/>
+          </w:tcPr>
+          <w:p>
+            <w:pPr>
+              <w:rPr>
+                <w:rFonts w:ascii="Consolas" w:hAnsi="Consolas" w:cs="Courier New"/>
+                <w:sz w:val="24"/>
+                <w:szCs w:val="24"/>
+              </w:rPr>
+            </w:pPr>
+            <w:r>
+              <w:rPr>
+                <w:rFonts w:ascii="Consolas" w:hAnsi="Consolas" w:cs="Courier New"/>
+                <w:sz w:val="24"/>
+                <w:szCs w:val="24"/>
+              </w:rPr>
+              <w:t>3</w:t>
+            </w:r>
+          </w:p>
+        </w:tc>
+        <w:tc>
+          <w:tcPr>
+            <w:tcW w:w="2338" w:type="dxa"/>
+          </w:tcPr>
+          <w:p>
+            <w:pPr>
+              <w:rPr>
+                <w:rFonts w:ascii="Consolas" w:hAnsi="Consolas" w:cs="Courier New"/>
+                <w:sz w:val="24"/>
+                <w:szCs w:val="24"/>
+              </w:rPr>
+            </w:pPr>
+            <w:r>
+              <w:rPr>
+                <w:rFonts w:ascii="Consolas" w:hAnsi="Consolas" w:cs="Courier New"/>
+                <w:sz w:val="24"/>
+                <w:szCs w:val="24"/>
+              </w:rPr>
+              <w:t>9</w:t>
+            </w:r>
+          </w:p>
+        </w:tc>
+      </w:tr>
+      <w:tr>
+        <w:tc>
+          <w:tcPr>
+            <w:tcW w:w="2337" w:type="dxa"/>
+          </w:tcPr>
+          <w:p>
+            <w:pPr>
+              <w:rPr>
+                <w:rFonts w:ascii="Consolas" w:hAnsi="Consolas" w:cs="Courier New"/>
+                <w:sz w:val="24"/>
+                <w:szCs w:val="24"/>
+              </w:rPr>
+            </w:pPr>
+            <w:r>
+              <w:rPr>
+                <w:rFonts w:ascii="Consolas" w:hAnsi="Consolas" w:cs="Courier New"/>
+                <w:sz w:val="24"/>
+                <w:szCs w:val="24"/>
+              </w:rPr>
+              <w:t>3</w:t>
+            </w:r>
+          </w:p>
+        </w:tc>
+        <w:tc>
+          <w:tcPr>
+            <w:tcW w:w="2337" w:type="dxa"/>
+          </w:tcPr>
+          <w:p>
+            <w:pPr>
+              <w:rPr>
+                <w:rFonts w:ascii="Consolas" w:hAnsi="Consolas" w:cs="Courier New"/>
+                <w:sz w:val="24"/>
+                <w:szCs w:val="24"/>
+              </w:rPr>
+            </w:pPr>
+            <w:r>
+              <w:rPr>
+                <w:rFonts w:ascii="Consolas" w:hAnsi="Consolas" w:cs="Courier New"/>
+                <w:sz w:val="24"/>
+                <w:szCs w:val="24"/>
+              </w:rPr>
+              <w:t>4</w:t>
+            </w:r>
+          </w:p>
+        </w:tc>
+        <w:tc>
+          <w:tcPr>
+            <w:tcW w:w="2338" w:type="dxa"/>
+          </w:tcPr>
+          <w:p>
+            <w:pPr>
+              <w:rPr>
+                <w:rFonts w:ascii="Consolas" w:hAnsi="Consolas" w:cs="Courier New"/>
+                <w:sz w:val="24"/>
+                <w:szCs w:val="24"/>
+              </w:rPr>
+            </w:pPr>
+            <w:r>
+              <w:rPr>
+                <w:rFonts w:ascii="Consolas" w:hAnsi="Consolas" w:cs="Courier New"/>
+                <w:sz w:val="24"/>
+                <w:szCs w:val="24"/>
+              </w:rPr>
+              <w:t>5</w:t>
+            </w:r>
+          </w:p>
+        </w:tc>
+        <w:tc>
+          <w:tcPr>
+            <w:tcW w:w="2338" w:type="dxa"/>
+          </w:tcPr>
+          <w:p>
+            <w:pPr>
+              <w:rPr>
+                <w:rFonts w:ascii="Consolas" w:hAnsi="Consolas" w:cs="Courier New"/>
+                <w:sz w:val="24"/>
+                <w:szCs w:val="24"/>
+              </w:rPr>
+            </w:pPr>
+            <w:r>
+              <w:rPr>
+                <w:rFonts w:ascii="Consolas" w:hAnsi="Consolas" w:cs="Courier New"/>
+                <w:sz w:val="24"/>
+                <w:szCs w:val="24"/>
+              </w:rPr>
+              <w:t>4</w:t>
+            </w:r>
+          </w:p>
+        </w:tc>
+      </w:tr>
+    </w:tbl>
+    <w:p>
+      <w:pPr>
+        <w:rPr>
+          <w:rFonts w:ascii="Consolas" w:hAnsi="Consolas" w:cs="Courier New"/>
+          <w:sz w:val="24"/>
+          <w:szCs w:val="24"/>
+        </w:rPr>
+      </w:pPr>
+    </w:p>
+    <w:tbl>
+      <w:tblPr>
+        <w:tblStyle w:val="TableGrid"/>
+        <w:tblW w:w="0" w:type="auto"/>
+        <w:tblLook w:val="04A0" w:firstRow="1" w:lastRow="0" w:firstColumn="1" w:lastColumn="0" w:noHBand="0" w:noVBand="1"/>
+      </w:tblPr>
+      <w:tblGrid>
+        <w:gridCol w:w="3116"/>
+        <w:gridCol w:w="3117"/>
+        <w:gridCol w:w="3117"/>
+      </w:tblGrid>
+      <w:tr>
+        <w:tc>
+          <w:tcPr>
+            <w:tcW w:w="3116" w:type="dxa"/>
+          </w:tcPr>
+          <w:p>
+            <w:pPr>
+              <w:rPr>
+                <w:rFonts w:ascii="Consolas" w:hAnsi="Consolas" w:cs="Courier New"/>
+                <w:sz w:val="24"/>
+                <w:szCs w:val="24"/>
+              </w:rPr>
+            </w:pPr>
+            <w:r>
+              <w:rPr>
+                <w:rFonts w:ascii="Consolas" w:hAnsi="Consolas" w:cs="Courier New"/>
+                <w:sz w:val="24"/>
+                <w:szCs w:val="24"/>
+              </w:rPr>
+              <w:t>D1</w:t>
+            </w:r>
+          </w:p>
+        </w:tc>
+        <w:tc>
+          <w:tcPr>
+            <w:tcW w:w="3117" w:type="dxa"/>
+          </w:tcPr>
+          <w:p>
+            <w:pPr>
+              <w:rPr>
+                <w:rFonts w:ascii="Consolas" w:hAnsi="Consolas" w:cs="Courier New"/>
+                <w:sz w:val="24"/>
+                <w:szCs w:val="24"/>
+              </w:rPr>
+            </w:pPr>
+            <w:r>
+              <w:rPr>
+                <w:rFonts w:ascii="Consolas" w:hAnsi="Consolas" w:cs="Courier New"/>
+                <w:sz w:val="24"/>
+                <w:szCs w:val="24"/>
+              </w:rPr>
+              <w:t>0</w:t>
+            </w:r>
+          </w:p>
+        </w:tc>
+        <w:tc>
+          <w:tcPr>
+            <w:tcW w:w="3117" w:type="dxa"/>
+          </w:tcPr>
+          <w:p>
+            <w:pPr>
+              <w:rPr>
+                <w:rFonts w:ascii="Consolas" w:hAnsi="Consolas" w:cs="Courier New"/>
+                <w:sz w:val="24"/>
+                <w:szCs w:val="24"/>
+              </w:rPr>
+            </w:pPr>
+            <w:r>
+              <w:rPr>
+                <w:rFonts w:ascii="Consolas" w:hAnsi="Consolas" w:cs="Courier New"/>
+                <w:sz w:val="24"/>
+                <w:szCs w:val="24"/>
+              </w:rPr>
+              <w:t>2</w:t>
+            </w:r>
+          </w:p>
+        </w:tc>
+      </w:tr>
+      <w:tr>
+        <w:tc>
+          <w:tcPr>
+            <w:tcW w:w="3116" w:type="dxa"/>
+          </w:tcPr>
+          <w:p>
+            <w:pPr>
+              <w:rPr>
+                <w:rFonts w:ascii="Consolas" w:hAnsi="Consolas" w:cs="Courier New"/>
+                <w:sz w:val="24"/>
+                <w:szCs w:val="24"/>
+              </w:rPr>
+            </w:pPr>
+            <w:r>
+              <w:rPr>
+                <w:rFonts w:ascii="Consolas" w:hAnsi="Consolas" w:cs="Courier New"/>
+                <w:sz w:val="24"/>
+                <w:szCs w:val="24"/>
+              </w:rPr>
+              <w:t>0</w:t>
+            </w:r>
+          </w:p>
+        </w:tc>
+        <w:tc>
+          <w:tcPr>
+            <w:tcW w:w="3117" w:type="dxa"/>
+          </w:tcPr>
+          <w:p>
+            <w:pPr>
+              <w:rPr>
+                <w:rFonts w:ascii="Consolas" w:hAnsi="Consolas" w:cs="Courier New"/>
+                <w:sz w:val="24"/>
+                <w:szCs w:val="24"/>
+              </w:rPr>
+            </w:pPr>
+            <w:r>
+              <w:rPr>
+                <w:rFonts w:ascii="Consolas" w:hAnsi="Consolas" w:cs="Courier New"/>
+                <w:sz w:val="24"/>
+                <w:szCs w:val="24"/>
+              </w:rPr>
+              <w:t>1</w:t>
+            </w:r>
+          </w:p>
+        </w:tc>
+        <w:tc>
+          <w:tcPr>
+            <w:tcW w:w="3117" w:type="dxa"/>
+          </w:tcPr>
+          <w:p>
+            <w:pPr>
+              <w:rPr>
+                <w:rFonts w:ascii="Consolas" w:hAnsi="Consolas" w:cs="Courier New"/>
+                <w:sz w:val="24"/>
+                <w:szCs w:val="24"/>
+              </w:rPr>
+            </w:pPr>
+            <w:r>
+              <w:rPr>
+                <w:rFonts w:ascii="Consolas" w:hAnsi="Consolas" w:cs="Courier New"/>
+                <w:sz w:val="24"/>
+                <w:szCs w:val="24"/>
+              </w:rPr>
+              <w:t>4</w:t>
+            </w:r>
+          </w:p>
+        </w:tc>
+      </w:tr>
+      <w:tr>
+        <w:tc>
+          <w:tcPr>
+            <w:tcW w:w="3116" w:type="dxa"/>
+          </w:tcPr>
+          <w:p>
+            <w:pPr>
+              <w:rPr>
+                <w:rFonts w:ascii="Consolas" w:hAnsi="Consolas" w:cs="Courier New"/>
+                <w:sz w:val="24"/>
+                <w:szCs w:val="24"/>
+              </w:rPr>
+            </w:pPr>
+            <w:r>
+              <w:rPr>
+                <w:rFonts w:ascii="Consolas" w:hAnsi="Consolas" w:cs="Courier New"/>
+                <w:sz w:val="24"/>
+                <w:szCs w:val="24"/>
+              </w:rPr>
+              <w:t>2</w:t>
+            </w:r>
+          </w:p>
+        </w:tc>
+        <w:tc>
+          <w:tcPr>
+            <w:tcW w:w="3117" w:type="dxa"/>
+          </w:tcPr>
+          <w:p>
+            <w:pPr>
+              <w:rPr>
+                <w:rFonts w:ascii="Consolas" w:hAnsi="Consolas" w:cs="Courier New"/>
+                <w:sz w:val="24"/>
+                <w:szCs w:val="24"/>
+              </w:rPr>
+            </w:pPr>
+            <w:r>
+              <w:rPr>
+                <w:rFonts w:ascii="Consolas" w:hAnsi="Consolas" w:cs="Courier New"/>
+                <w:sz w:val="24"/>
+                <w:szCs w:val="24"/>
+              </w:rPr>
+              <w:t>4</w:t>
+            </w:r>
+          </w:p>
+        </w:tc>
+        <w:tc>
+          <w:tcPr>
+            <w:tcW w:w="3117" w:type="dxa"/>
+          </w:tcPr>
+          <w:p>
+            <w:pPr>
+              <w:rPr>
+                <w:rFonts w:ascii="Consolas" w:hAnsi="Consolas" w:cs="Courier New"/>
+                <w:sz w:val="24"/>
+                <w:szCs w:val="24"/>
+              </w:rPr>
+            </w:pPr>
+            <w:r>
+              <w:rPr>
+                <w:rFonts w:ascii="Consolas" w:hAnsi="Consolas" w:cs="Courier New"/>
+                <w:sz w:val="24"/>
+                <w:szCs w:val="24"/>
+              </w:rPr>
+              <w:t>1</w:t>
+            </w:r>
+          </w:p>
+        </w:tc>
+      </w:tr>
+      <w:tr>
+        <w:tc>
+          <w:tcPr>
+            <w:tcW w:w="3116" w:type="dxa"/>
+          </w:tcPr>
+          <w:p>
+            <w:pPr>
+              <w:rPr>
+                <w:rFonts w:ascii="Consolas" w:hAnsi="Consolas" w:cs="Courier New"/>
+                <w:sz w:val="24"/>
+                <w:szCs w:val="24"/>
+              </w:rPr>
+            </w:pPr>
+            <w:r>
+              <w:rPr>
+                <w:rFonts w:ascii="Consolas" w:hAnsi="Consolas" w:cs="Courier New"/>
+                <w:sz w:val="24"/>
+                <w:szCs w:val="24"/>
+              </w:rPr>
+              <w:t>3</w:t>
+            </w:r>
+          </w:p>
+        </w:tc>
+        <w:tc>
+          <w:tcPr>
+            <w:tcW w:w="3117" w:type="dxa"/>
+          </w:tcPr>
+          <w:p>
+            <w:pPr>
+              <w:rPr>
+                <w:rFonts w:ascii="Consolas" w:hAnsi="Consolas" w:cs="Courier New"/>
+                <w:sz w:val="24"/>
+                <w:szCs w:val="24"/>
+              </w:rPr>
+            </w:pPr>
+            <w:r>
+              <w:rPr>
+                <w:rFonts w:ascii="Consolas" w:hAnsi="Consolas" w:cs="Courier New"/>
+                <w:sz w:val="24"/>
+                <w:szCs w:val="24"/>
+              </w:rPr>
+              <w:t>6</w:t>
+            </w:r>
+          </w:p>
+        </w:tc>
+        <w:tc>
+          <w:tcPr>
+            <w:tcW w:w="3117" w:type="dxa"/>
+          </w:tcPr>
+          <w:p>
+            <w:pPr>
+              <w:rPr>
+                <w:rFonts w:ascii="Consolas" w:hAnsi="Consolas" w:cs="Courier New"/>
+                <w:sz w:val="24"/>
+                <w:szCs w:val="24"/>
+              </w:rPr>
+            </w:pPr>
+            <w:r>
+              <w:rPr>
+                <w:rFonts w:ascii="Consolas" w:hAnsi="Consolas" w:cs="Courier New"/>
+                <w:sz w:val="24"/>
+                <w:szCs w:val="24"/>
+              </w:rPr>
+              <w:t>3</w:t>
+            </w:r>
+          </w:p>
+        </w:tc>
+      </w:tr>
+    </w:tbl>
+    <w:p>
+      <w:pPr>
+        <w:rPr>
+          <w:rFonts w:ascii="Consolas" w:hAnsi="Consolas" w:cs="Courier New"/>
+          <w:sz w:val="24"/>
+          <w:szCs w:val="24"/>
+        </w:rPr>
+      </w:pPr>
+    </w:p>
+    <w:tbl>
+      <w:tblPr>
+        <w:tblStyle w:val="TableGrid"/>
+        <w:tblW w:w="0" w:type="auto"/>
+        <w:tblLook w:val="04A0" w:firstRow="1" w:lastRow="0" w:firstColumn="1" w:lastColumn="0" w:noHBand="0" w:noVBand="1"/>
+      </w:tblPr>
+      <w:tblGrid>
+        <w:gridCol w:w="2337"/>
+        <w:gridCol w:w="2337"/>
+        <w:gridCol w:w="2338"/>
+        <w:gridCol w:w="2338"/>
+      </w:tblGrid>
+      <w:tr>
+        <w:tc>
+          <w:tcPr>
+            <w:tcW w:w="2337" w:type="dxa"/>
+          </w:tcPr>
+          <w:p>
+            <w:pPr>
+              <w:rPr>
+                <w:rFonts w:ascii="Consolas" w:hAnsi="Consolas" w:cs="Courier New"/>
+                <w:sz w:val="24"/>
+                <w:szCs w:val="24"/>
+              </w:rPr>
+            </w:pPr>
+            <w:r>
+              <w:rPr>
+                <w:rFonts w:ascii="Consolas" w:hAnsi="Consolas" w:cs="Courier New"/>
+                <w:sz w:val="24"/>
+                <w:szCs w:val="24"/>
+              </w:rPr>
+              <w:t>D2</w:t>
+            </w:r>
+          </w:p>
+        </w:tc>
+        <w:tc>
+          <w:tcPr>
+            <w:tcW w:w="2337" w:type="dxa"/>
+          </w:tcPr>
+          <w:p>
+            <w:pPr>
+              <w:rPr>
+                <w:rFonts w:ascii="Consolas" w:hAnsi="Consolas" w:cs="Courier New"/>
+                <w:sz w:val="24"/>
+                <w:szCs w:val="24"/>
+              </w:rPr>
+            </w:pPr>
+            <w:r>
+              <w:rPr>
+                <w:rFonts w:ascii="Consolas" w:hAnsi="Consolas" w:cs="Courier New"/>
+                <w:sz w:val="24"/>
+                <w:szCs w:val="24"/>
+              </w:rPr>
+              <w:t>0</w:t>
+            </w:r>
+          </w:p>
+        </w:tc>
+        <w:tc>
+          <w:tcPr>
+            <w:tcW w:w="2338" w:type="dxa"/>
+          </w:tcPr>
+          <w:p>
+            <w:pPr>
+              <w:rPr>
+                <w:rFonts w:ascii="Consolas" w:hAnsi="Consolas" w:cs="Courier New"/>
+                <w:sz w:val="24"/>
+                <w:szCs w:val="24"/>
+              </w:rPr>
+            </w:pPr>
+            <w:r>
+              <w:rPr>
+                <w:rFonts w:ascii="Consolas" w:hAnsi="Consolas" w:cs="Courier New"/>
+                <w:sz w:val="24"/>
+                <w:szCs w:val="24"/>
+              </w:rPr>
+              <w:t>1</w:t>
+            </w:r>
+          </w:p>
+        </w:tc>
+        <w:tc>
+          <w:tcPr>
+            <w:tcW w:w="2338" w:type="dxa"/>
+          </w:tcPr>
+          <w:p>
+            <w:pPr>
+              <w:rPr>
+                <w:rFonts w:ascii="Consolas" w:hAnsi="Consolas" w:cs="Courier New"/>
+                <w:sz w:val="24"/>
+                <w:szCs w:val="24"/>
+              </w:rPr>
+            </w:pPr>
+            <w:r>
+              <w:rPr>
+                <w:rFonts w:ascii="Consolas" w:hAnsi="Consolas" w:cs="Courier New"/>
+                <w:sz w:val="24"/>
+                <w:szCs w:val="24"/>
+              </w:rPr>
+              <w:t>3</w:t>
+            </w:r>
+          </w:p>
+        </w:tc>
+      </w:tr>
+      <w:tr>
+        <w:tc>
+          <w:tcPr>
+            <w:tcW w:w="2337" w:type="dxa"/>
+          </w:tcPr>
+          <w:p>
+            <w:pPr>
+              <w:rPr>
+                <w:rFonts w:ascii="Consolas" w:hAnsi="Consolas" w:cs="Courier New"/>
+                <w:sz w:val="24"/>
+                <w:szCs w:val="24"/>
+              </w:rPr>
+            </w:pPr>
+            <w:r>
+              <w:rPr>
+                <w:rFonts w:ascii="Consolas" w:hAnsi="Consolas" w:cs="Courier New"/>
+                <w:sz w:val="24"/>
+                <w:szCs w:val="24"/>
+              </w:rPr>
+              <w:t>0</w:t>
+            </w:r>
+          </w:p>
+        </w:tc>
+        <w:tc>
+          <w:tcPr>
+            <w:tcW w:w="2337" w:type="dxa"/>
+          </w:tcPr>
+          <w:p>
+            <w:pPr>
+              <w:rPr>
+                <w:rFonts w:ascii="Consolas" w:hAnsi="Consolas" w:cs="Courier New"/>
+                <w:sz w:val="24"/>
+                <w:szCs w:val="24"/>
+              </w:rPr>
+            </w:pPr>
+            <w:r>
+              <w:rPr>
+                <w:rFonts w:ascii="Consolas" w:hAnsi="Consolas" w:cs="Courier New"/>
+                <w:sz w:val="24"/>
+                <w:szCs w:val="24"/>
+              </w:rPr>
+              <w:t>3</w:t>
+            </w:r>
+          </w:p>
+        </w:tc>
+        <w:tc>
+          <w:tcPr>
+            <w:tcW w:w="2338" w:type="dxa"/>
+          </w:tcPr>
+          <w:p>
+            <w:pPr>
+              <w:rPr>
+                <w:rFonts w:ascii="Consolas" w:hAnsi="Consolas" w:cs="Courier New"/>
+                <w:sz w:val="24"/>
+                <w:szCs w:val="24"/>
+              </w:rPr>
+            </w:pPr>
+            <w:r>
+              <w:rPr>
+                <w:rFonts w:ascii="Consolas" w:hAnsi="Consolas" w:cs="Courier New"/>
+                <w:sz w:val="24"/>
+                <w:szCs w:val="24"/>
+              </w:rPr>
+              <w:t>2</w:t>
+            </w:r>
+          </w:p>
+        </w:tc>
+        <w:tc>
+          <w:tcPr>
+            <w:tcW w:w="2338" w:type="dxa"/>
+          </w:tcPr>
+          <w:p>
+            <w:pPr>
+              <w:rPr>
+                <w:rFonts w:ascii="Consolas" w:hAnsi="Consolas" w:cs="Courier New"/>
+                <w:sz w:val="24"/>
+                <w:szCs w:val="24"/>
+              </w:rPr>
+            </w:pPr>
+            <w:r>
+              <w:rPr>
+                <w:rFonts w:ascii="Consolas" w:hAnsi="Consolas" w:cs="Courier New"/>
+                <w:sz w:val="24"/>
+                <w:szCs w:val="24"/>
+              </w:rPr>
+              <w:t>9</w:t>
+            </w:r>
+          </w:p>
+        </w:tc>
+      </w:tr>
+      <w:tr>
+        <w:tc>
+          <w:tcPr>
+            <w:tcW w:w="2337" w:type="dxa"/>
+          </w:tcPr>
+          <w:p>
+            <w:pPr>
+              <w:rPr>
+                <w:rFonts w:ascii="Consolas" w:hAnsi="Consolas" w:cs="Courier New"/>
+                <w:sz w:val="24"/>
+                <w:szCs w:val="24"/>
+              </w:rPr>
+            </w:pPr>
+            <w:r>
+              <w:rPr>
+                <w:rFonts w:ascii="Consolas" w:hAnsi="Consolas" w:cs="Courier New"/>
+                <w:sz w:val="24"/>
+                <w:szCs w:val="24"/>
+              </w:rPr>
+              <w:t>1</w:t>
+            </w:r>
+          </w:p>
+        </w:tc>
+        <w:tc>
+          <w:tcPr>
+            <w:tcW w:w="2337" w:type="dxa"/>
+          </w:tcPr>
+          <w:p>
+            <w:pPr>
+              <w:rPr>
+                <w:rFonts w:ascii="Consolas" w:hAnsi="Consolas" w:cs="Courier New"/>
+                <w:sz w:val="24"/>
+                <w:szCs w:val="24"/>
+              </w:rPr>
+            </w:pPr>
+            <w:r>
+              <w:rPr>
+                <w:rFonts w:ascii="Consolas" w:hAnsi="Consolas" w:cs="Courier New"/>
+                <w:sz w:val="24"/>
+                <w:szCs w:val="24"/>
+              </w:rPr>
+              <w:t>4</w:t>
+            </w:r>
+          </w:p>
+        </w:tc>
+        <w:tc>
+          <w:tcPr>
+            <w:tcW w:w="2338" w:type="dxa"/>
+          </w:tcPr>
+          <w:p>
+            <w:pPr>
+              <w:rPr>
+                <w:rFonts w:ascii="Consolas" w:hAnsi="Consolas" w:cs="Courier New"/>
+                <w:sz w:val="24"/>
+                <w:szCs w:val="24"/>
+              </w:rPr>
+            </w:pPr>
+            <w:r>
+              <w:rPr>
+                <w:rFonts w:ascii="Consolas" w:hAnsi="Consolas" w:cs="Courier New"/>
+                <w:sz w:val="24"/>
+                <w:szCs w:val="24"/>
+              </w:rPr>
+              <w:t>1</w:t>
+            </w:r>
+          </w:p>
+        </w:tc>
+        <w:tc>
+          <w:tcPr>
+            <w:tcW w:w="2338" w:type="dxa"/>
+          </w:tcPr>
+          <w:p>
+            <w:pPr>
+              <w:rPr>
+                <w:rFonts w:ascii="Consolas" w:hAnsi="Consolas" w:cs="Courier New"/>
+                <w:sz w:val="24"/>
+                <w:szCs w:val="24"/>
+              </w:rPr>
+            </w:pPr>
+            <w:r>
+              <w:rPr>
+                <w:rFonts w:ascii="Consolas" w:hAnsi="Consolas" w:cs="Courier New"/>
+                <w:sz w:val="24"/>
+                <w:szCs w:val="24"/>
+              </w:rPr>
+              <w:t>10</w:t>
+            </w:r>
+          </w:p>
+        </w:tc>
+      </w:tr>
+      <w:tr>
+        <w:tc>
+          <w:tcPr>
+            <w:tcW w:w="2337" w:type="dxa"/>
+          </w:tcPr>
+          <w:p>
+            <w:pPr>
+              <w:rPr>
+                <w:rFonts w:ascii="Consolas" w:hAnsi="Consolas" w:cs="Courier New"/>
+                <w:sz w:val="24"/>
+                <w:szCs w:val="24"/>
+              </w:rPr>
+            </w:pPr>
+            <w:r>
+              <w:rPr>
+                <w:rFonts w:ascii="Consolas" w:hAnsi="Consolas" w:cs="Courier New"/>
+                <w:sz w:val="24"/>
+                <w:szCs w:val="24"/>
+              </w:rPr>
+              <w:t>3</w:t>
+            </w:r>
+          </w:p>
+        </w:tc>
+        <w:tc>
+          <w:tcPr>
+            <w:tcW w:w="2337" w:type="dxa"/>
+          </w:tcPr>
+          <w:p>
+            <w:pPr>
+              <w:rPr>
+                <w:rFonts w:ascii="Consolas" w:hAnsi="Consolas" w:cs="Courier New"/>
+                <w:sz w:val="24"/>
+                <w:szCs w:val="24"/>
+              </w:rPr>
+            </w:pPr>
+            <w:r>
+              <w:rPr>
+                <w:rFonts w:ascii="Consolas" w:hAnsi="Consolas" w:cs="Courier New"/>
+                <w:sz w:val="24"/>
+                <w:szCs w:val="24"/>
+              </w:rPr>
+              <w:t>7</w:t>
+            </w:r>
+          </w:p>
+        </w:tc>
+        <w:tc>
+          <w:tcPr>
+            <w:tcW w:w="2338" w:type="dxa"/>
+          </w:tcPr>
+          <w:p>
+            <w:pPr>
+              <w:rPr>
+                <w:rFonts w:ascii="Consolas" w:hAnsi="Consolas" w:cs="Courier New"/>
+                <w:sz w:val="24"/>
+                <w:szCs w:val="24"/>
+              </w:rPr>
+            </w:pPr>
+            <w:r>
+              <w:rPr>
+                <w:rFonts w:ascii="Consolas" w:hAnsi="Consolas" w:cs="Courier New"/>
+                <w:sz w:val="24"/>
+                <w:szCs w:val="24"/>
+              </w:rPr>
+              <w:t>9</w:t>
+            </w:r>
+          </w:p>
+        </w:tc>
+        <w:tc>
+          <w:tcPr>
+            <w:tcW w:w="2338" w:type="dxa"/>
+          </w:tcPr>
+          <w:p>
+            <w:pPr>
+              <w:rPr>
+                <w:rFonts w:ascii="Consolas" w:hAnsi="Consolas" w:cs="Courier New"/>
+                <w:sz w:val="24"/>
+                <w:szCs w:val="24"/>
+              </w:rPr>
+            </w:pPr>
+            <w:r>
+              <w:rPr>
+                <w:rFonts w:ascii="Consolas" w:hAnsi="Consolas" w:cs="Courier New"/>
+                <w:sz w:val="24"/>
+                <w:szCs w:val="24"/>
+              </w:rPr>
+              <w:t>2</w:t>
+            </w:r>
+          </w:p>
+        </w:tc>
+      </w:tr>
+    </w:tbl>
+    <w:p>
+      <w:pPr>
+        <w:rPr>
+          <w:rFonts w:ascii="Consolas" w:hAnsi="Consolas" w:cs="Courier New"/>
+          <w:sz w:val="24"/>
+          <w:szCs w:val="24"/>
+        </w:rPr>
+      </w:pPr>
+    </w:p>
+    <w:tbl>
+      <w:tblPr>
+        <w:tblStyle w:val="TableGrid"/>
+        <w:tblW w:w="0" w:type="auto"/>
+        <w:tblLook w:val="04A0" w:firstRow="1" w:lastRow="0" w:firstColumn="1" w:lastColumn="0" w:noHBand="0" w:noVBand="1"/>
+      </w:tblPr>
+      <w:tblGrid>
+        <w:gridCol w:w="3116"/>
+        <w:gridCol w:w="3117"/>
+        <w:gridCol w:w="3117"/>
+      </w:tblGrid>
+      <w:tr>
+        <w:tc>
+          <w:tcPr>
+            <w:tcW w:w="3116" w:type="dxa"/>
+          </w:tcPr>
+          <w:p>
+            <w:pPr>
+              <w:rPr>
+                <w:rFonts w:ascii="Consolas" w:hAnsi="Consolas" w:cs="Courier New"/>
+                <w:sz w:val="24"/>
+                <w:szCs w:val="24"/>
+              </w:rPr>
+            </w:pPr>
+            <w:r>
+              <w:rPr>
+                <w:rFonts w:ascii="Consolas" w:hAnsi="Consolas" w:cs="Courier New"/>
+                <w:sz w:val="24"/>
+                <w:szCs w:val="24"/>
+              </w:rPr>
+              <w:lastRenderedPageBreak/>
+              <w:t>D3</w:t>
+            </w:r>
+          </w:p>
+        </w:tc>
+        <w:tc>
+          <w:tcPr>
+            <w:tcW w:w="3117" w:type="dxa"/>
+          </w:tcPr>
+          <w:p>
+            <w:pPr>
+              <w:rPr>
+                <w:rFonts w:ascii="Consolas" w:hAnsi="Consolas" w:cs="Courier New"/>
+                <w:sz w:val="24"/>
+                <w:szCs w:val="24"/>
+              </w:rPr>
+            </w:pPr>
+            <w:r>
+              <w:rPr>
+                <w:rFonts w:ascii="Consolas" w:hAnsi="Consolas" w:cs="Courier New"/>
+                <w:sz w:val="24"/>
+                <w:szCs w:val="24"/>
+              </w:rPr>
+              <w:t>0</w:t>
+            </w:r>
+          </w:p>
+        </w:tc>
+        <w:tc>
+          <w:tcPr>
+            <w:tcW w:w="3117" w:type="dxa"/>
+          </w:tcPr>
+          <w:p>
+            <w:pPr>
+              <w:rPr>
+                <w:rFonts w:ascii="Consolas" w:hAnsi="Consolas" w:cs="Courier New"/>
+                <w:sz w:val="24"/>
+                <w:szCs w:val="24"/>
+              </w:rPr>
+            </w:pPr>
+            <w:r>
+              <w:rPr>
+                <w:rFonts w:ascii="Consolas" w:hAnsi="Consolas" w:cs="Courier New"/>
+                <w:sz w:val="24"/>
+                <w:szCs w:val="24"/>
+              </w:rPr>
+              <w:t>2</w:t>
+            </w:r>
+          </w:p>
+        </w:tc>
+      </w:tr>
+      <w:tr>
+        <w:tc>
+          <w:tcPr>
+            <w:tcW w:w="3116" w:type="dxa"/>
+          </w:tcPr>
+          <w:p>
+            <w:pPr>
+              <w:rPr>
+                <w:rFonts w:ascii="Consolas" w:hAnsi="Consolas" w:cs="Courier New"/>
+                <w:sz w:val="24"/>
+                <w:szCs w:val="24"/>
+              </w:rPr>
+            </w:pPr>
+            <w:r>
+              <w:rPr>
+                <w:rFonts w:ascii="Consolas" w:hAnsi="Consolas" w:cs="Courier New"/>
+                <w:sz w:val="24"/>
+                <w:szCs w:val="24"/>
+              </w:rPr>
+              <w:t>0</w:t>
+            </w:r>
+          </w:p>
+        </w:tc>
+        <w:tc>
+          <w:tcPr>
+            <w:tcW w:w="3117" w:type="dxa"/>
+          </w:tcPr>
+          <w:p>
+            <w:pPr>
+              <w:rPr>
+                <w:rFonts w:ascii="Consolas" w:hAnsi="Consolas" w:cs="Courier New"/>
+                <w:sz w:val="24"/>
+                <w:szCs w:val="24"/>
+              </w:rPr>
+            </w:pPr>
+            <w:r>
+              <w:rPr>
+                <w:rFonts w:ascii="Consolas" w:hAnsi="Consolas" w:cs="Courier New"/>
+                <w:sz w:val="24"/>
+                <w:szCs w:val="24"/>
+              </w:rPr>
+              <w:t>7</w:t>
+            </w:r>
+          </w:p>
+        </w:tc>
+        <w:tc>
+          <w:tcPr>
+            <w:tcW w:w="3117" w:type="dxa"/>
+          </w:tcPr>
+          <w:p>
+            <w:pPr>
+              <w:rPr>
+                <w:rFonts w:ascii="Consolas" w:hAnsi="Consolas" w:cs="Courier New"/>
+                <w:sz w:val="24"/>
+                <w:szCs w:val="24"/>
+              </w:rPr>
+            </w:pPr>
+            <w:r>
+              <w:rPr>
+                <w:rFonts w:ascii="Consolas" w:hAnsi="Consolas" w:cs="Courier New"/>
+                <w:sz w:val="24"/>
+                <w:szCs w:val="24"/>
+              </w:rPr>
+              <w:t>5</w:t>
+            </w:r>
+          </w:p>
+        </w:tc>
+      </w:tr>
+      <w:tr>
+        <w:tc>
+          <w:tcPr>
+            <w:tcW w:w="3116" w:type="dxa"/>
+          </w:tcPr>
+          <w:p>
+            <w:pPr>
+              <w:rPr>
+                <w:rFonts w:ascii="Consolas" w:hAnsi="Consolas" w:cs="Courier New"/>
+                <w:sz w:val="24"/>
+                <w:szCs w:val="24"/>
+              </w:rPr>
+            </w:pPr>
+            <w:r>
+              <w:rPr>
+                <w:rFonts w:ascii="Consolas" w:hAnsi="Consolas" w:cs="Courier New"/>
+                <w:sz w:val="24"/>
+                <w:szCs w:val="24"/>
+              </w:rPr>
+              <w:t>1</w:t>
+            </w:r>
+          </w:p>
+        </w:tc>
+        <w:tc>
+          <w:tcPr>
+            <w:tcW w:w="3117" w:type="dxa"/>
+          </w:tcPr>
+          <w:p>
+            <w:pPr>
+              <w:rPr>
+                <w:rFonts w:ascii="Consolas" w:hAnsi="Consolas" w:cs="Courier New"/>
+                <w:sz w:val="24"/>
+                <w:szCs w:val="24"/>
+              </w:rPr>
+            </w:pPr>
+            <w:r>
+              <w:rPr>
+                <w:rFonts w:ascii="Consolas" w:hAnsi="Consolas" w:cs="Courier New"/>
+                <w:sz w:val="24"/>
+                <w:szCs w:val="24"/>
+              </w:rPr>
+              <w:t>8</w:t>
+            </w:r>
+          </w:p>
+        </w:tc>
+        <w:tc>
+          <w:tcPr>
+            <w:tcW w:w="3117" w:type="dxa"/>
+          </w:tcPr>
+          <w:p>
+            <w:pPr>
+              <w:rPr>
+                <w:rFonts w:ascii="Consolas" w:hAnsi="Consolas" w:cs="Courier New"/>
+                <w:sz w:val="24"/>
+                <w:szCs w:val="24"/>
+              </w:rPr>
+            </w:pPr>
+            <w:r>
+              <w:rPr>
+                <w:rFonts w:ascii="Consolas" w:hAnsi="Consolas" w:cs="Courier New"/>
+                <w:sz w:val="24"/>
+                <w:szCs w:val="24"/>
+              </w:rPr>
+              <w:t>3</w:t>
+            </w:r>
+          </w:p>
+        </w:tc>
+      </w:tr>
+      <w:tr>
+        <w:tc>
+          <w:tcPr>
+            <w:tcW w:w="3116" w:type="dxa"/>
+          </w:tcPr>
+          <w:p>
+            <w:pPr>
+              <w:rPr>
+                <w:rFonts w:ascii="Consolas" w:hAnsi="Consolas" w:cs="Courier New"/>
+                <w:sz w:val="24"/>
+                <w:szCs w:val="24"/>
+              </w:rPr>
+            </w:pPr>
+            <w:r>
+              <w:rPr>
+                <w:rFonts w:ascii="Consolas" w:hAnsi="Consolas" w:cs="Courier New"/>
+                <w:sz w:val="24"/>
+                <w:szCs w:val="24"/>
+              </w:rPr>
+              <w:t>2</w:t>
+            </w:r>
+          </w:p>
+        </w:tc>
+        <w:tc>
+          <w:tcPr>
+            <w:tcW w:w="3117" w:type="dxa"/>
+          </w:tcPr>
+          <w:p>
+            <w:pPr>
+              <w:rPr>
+                <w:rFonts w:ascii="Consolas" w:hAnsi="Consolas" w:cs="Courier New"/>
+                <w:sz w:val="24"/>
+                <w:szCs w:val="24"/>
+              </w:rPr>
+            </w:pPr>
+            <w:r>
+              <w:rPr>
+                <w:rFonts w:ascii="Consolas" w:hAnsi="Consolas" w:cs="Courier New"/>
+                <w:sz w:val="24"/>
+                <w:szCs w:val="24"/>
+              </w:rPr>
+              <w:t>9</w:t>
+            </w:r>
+          </w:p>
+        </w:tc>
+        <w:tc>
+          <w:tcPr>
+            <w:tcW w:w="3117" w:type="dxa"/>
+          </w:tcPr>
+          <w:p>
+            <w:pPr>
+              <w:rPr>
+                <w:rFonts w:ascii="Consolas" w:hAnsi="Consolas" w:cs="Courier New"/>
+                <w:sz w:val="24"/>
+                <w:szCs w:val="24"/>
+              </w:rPr>
+            </w:pPr>
+            <w:r>
+              <w:rPr>
+                <w:rFonts w:ascii="Consolas" w:hAnsi="Consolas" w:cs="Courier New"/>
+                <w:sz w:val="24"/>
+                <w:szCs w:val="24"/>
+              </w:rPr>
+              <w:t>2</w:t>
+            </w:r>
+          </w:p>
+        </w:tc>
+      </w:tr>
+    </w:tbl>
+    <w:p>
+      <w:pPr>
+        <w:rPr>
+          <w:rFonts w:ascii="Consolas" w:hAnsi="Consolas" w:cs="Courier New"/>
+          <w:sz w:val="24"/>
+          <w:szCs w:val="24"/>
+        </w:rPr>
+      </w:pPr>
     </w:p>
     <w:sectPr>
       <w:pgSz w:w="12240" w:h="15840"/>
@@ -777,6 +2145,25 @@
       <w:contextualSpacing/>
     </w:pPr>
   </w:style>
+  <w:style w:type="table" w:styleId="TableGrid">
+    <w:name w:val="Table Grid"/>
+    <w:basedOn w:val="TableNormal"/>
+    <w:uiPriority w:val="39"/>
+    <w:rsid w:val="002465E5"/>
+    <w:pPr>
+      <w:spacing w:after="0" w:line="240" w:lineRule="auto"/>
+    </w:pPr>
+    <w:tblPr>
+      <w:tblBorders>
+        <w:top w:val="single" w:sz="4" w:space="0" w:color="auto"/>
+        <w:left w:val="single" w:sz="4" w:space="0" w:color="auto"/>
+        <w:bottom w:val="single" w:sz="4" w:space="0" w:color="auto"/>
+        <w:right w:val="single" w:sz="4" w:space="0" w:color="auto"/>
+        <w:insideH w:val="single" w:sz="4" w:space="0" w:color="auto"/>
+        <w:insideV w:val="single" w:sz="4" w:space="0" w:color="auto"/>
+      </w:tblBorders>
+    </w:tblPr>
+  </w:style>
 </w:styles>
 </file>
 

</xml_diff>